<commit_message>
Resolving concerns (namespaces, raise_for_status, lib, licensing, etc.) mentioned in PR: https://github.com/ibmresilient/resilient-community-apps/pull/4
</commit_message>
<xml_diff>
--- a/fn_risk_fabric/doc/Resilient Integration to Risk Fabric.docx
+++ b/fn_risk_fabric/doc/Resilient Integration to Risk Fabric.docx
@@ -181,8 +181,10 @@
         <w:rPr>
           <w:rFonts w:ascii="Times New Roman" w:eastAsia="Times New Roman" w:hAnsi="Times New Roman" w:cs="Times New Roman"/>
         </w:rPr>
-        <w:t>August</w:t>
-      </w:r>
+        <w:t>September</w:t>
+      </w:r>
+      <w:bookmarkStart w:id="1" w:name="_GoBack"/>
+      <w:bookmarkEnd w:id="1"/>
       <w:r>
         <w:rPr>
           <w:rFonts w:ascii="Times New Roman" w:eastAsia="Times New Roman" w:hAnsi="Times New Roman" w:cs="Times New Roman"/>
@@ -284,6 +286,9 @@
         <w:pStyle w:val="BodyText"/>
       </w:pPr>
       <w:r>
+        <w:rPr>
+          <w:noProof/>
+        </w:rPr>
         <w:drawing>
           <wp:inline distT="0" distB="0" distL="0" distR="0" wp14:anchorId="4F73FFBE" wp14:editId="4E6F5C88">
             <wp:extent cx="5229225" cy="2576719"/>
@@ -361,6 +366,7 @@
         <w:pStyle w:val="BodyText"/>
       </w:pPr>
       <w:r>
+        <w:lastRenderedPageBreak/>
         <w:t>Automatically or manually perform Classifications and Mitigation actions on Risk Models, Event Scenarios, and Action Plans.</w:t>
       </w:r>
     </w:p>
@@ -372,6 +378,9 @@
         </w:rPr>
       </w:pPr>
       <w:r>
+        <w:rPr>
+          <w:noProof/>
+        </w:rPr>
         <w:drawing>
           <wp:inline distT="0" distB="0" distL="0" distR="0" wp14:anchorId="439EADCD" wp14:editId="7E0653ED">
             <wp:extent cx="2609850" cy="2710552"/>
@@ -447,6 +456,7 @@
       <w:r>
         <w:rPr>
           <w:rStyle w:val="BodyTextChar"/>
+          <w:noProof/>
         </w:rPr>
         <w:drawing>
           <wp:inline distT="0" distB="0" distL="0" distR="0" wp14:anchorId="6649E9E1" wp14:editId="544E91C8">
@@ -527,17 +537,17 @@
       <w:pPr>
         <w:pStyle w:val="Heading10"/>
       </w:pPr>
-      <w:bookmarkStart w:id="1" w:name="_Toc510253264"/>
+      <w:bookmarkStart w:id="2" w:name="_Toc510253264"/>
       <w:r>
         <w:t>Setup</w:t>
       </w:r>
-      <w:bookmarkEnd w:id="1"/>
+      <w:bookmarkEnd w:id="2"/>
     </w:p>
     <w:p>
       <w:pPr>
         <w:pStyle w:val="BodyText"/>
       </w:pPr>
-      <w:bookmarkStart w:id="2" w:name="_Toc510253265"/>
+      <w:bookmarkStart w:id="3" w:name="_Toc510253265"/>
       <w:r>
         <w:t>The following lists the system requirements:</w:t>
       </w:r>
@@ -717,6 +727,7 @@
         </w:numPr>
       </w:pPr>
       <w:r>
+        <w:lastRenderedPageBreak/>
         <w:t xml:space="preserve">Install the required software for the </w:t>
       </w:r>
       <w:r>
@@ -818,7 +829,7 @@
         <w:t xml:space="preserve"> functions, message destinations, etc.</w:t>
       </w:r>
     </w:p>
-    <w:bookmarkEnd w:id="2"/>
+    <w:bookmarkEnd w:id="3"/>
     <w:p>
       <w:pPr>
         <w:pStyle w:val="BodyText"/>
@@ -901,6 +912,7 @@
         </w:numPr>
       </w:pPr>
       <w:r>
+        <w:lastRenderedPageBreak/>
         <w:t>Edit the</w:t>
       </w:r>
       <w:r>
@@ -2350,14 +2362,7 @@
           <w:sz w:val="16"/>
           <w:szCs w:val="16"/>
         </w:rPr>
-        <w:t xml:space="preserve"> </w:t>
-      </w:r>
-      <w:r>
-        <w:rPr>
-          <w:sz w:val="16"/>
-          <w:szCs w:val="16"/>
-        </w:rPr>
-        <w:t>' registered to '</w:t>
+        <w:t xml:space="preserve"> ' registered to '</w:t>
       </w:r>
       <w:proofErr w:type="spellStart"/>
       <w:r>
@@ -2489,14 +2494,7 @@
           <w:sz w:val="16"/>
           <w:szCs w:val="16"/>
         </w:rPr>
-        <w:t xml:space="preserve"> </w:t>
-      </w:r>
-      <w:r>
-        <w:rPr>
-          <w:sz w:val="16"/>
-          <w:szCs w:val="16"/>
-        </w:rPr>
-        <w:t>' registered to '</w:t>
+        <w:t xml:space="preserve"> ' registered to '</w:t>
       </w:r>
       <w:proofErr w:type="spellStart"/>
       <w:r>
@@ -2626,14 +2624,7 @@
           <w:sz w:val="16"/>
           <w:szCs w:val="16"/>
         </w:rPr>
-        <w:t xml:space="preserve"> </w:t>
-      </w:r>
-      <w:r>
-        <w:rPr>
-          <w:sz w:val="16"/>
-          <w:szCs w:val="16"/>
-        </w:rPr>
-        <w:t>' registered to '</w:t>
+        <w:t xml:space="preserve"> ' registered to '</w:t>
       </w:r>
       <w:proofErr w:type="spellStart"/>
       <w:r>
@@ -2763,14 +2754,7 @@
           <w:sz w:val="16"/>
           <w:szCs w:val="16"/>
         </w:rPr>
-        <w:t xml:space="preserve"> </w:t>
-      </w:r>
-      <w:r>
-        <w:rPr>
-          <w:sz w:val="16"/>
-          <w:szCs w:val="16"/>
-        </w:rPr>
-        <w:t>' registered to '</w:t>
+        <w:t xml:space="preserve"> ' registered to '</w:t>
       </w:r>
       <w:proofErr w:type="spellStart"/>
       <w:r>
@@ -2902,14 +2886,7 @@
           <w:sz w:val="16"/>
           <w:szCs w:val="16"/>
         </w:rPr>
-        <w:t xml:space="preserve"> </w:t>
-      </w:r>
-      <w:r>
-        <w:rPr>
-          <w:sz w:val="16"/>
-          <w:szCs w:val="16"/>
-        </w:rPr>
-        <w:t>' registered to '</w:t>
+        <w:t xml:space="preserve"> ' registered to '</w:t>
       </w:r>
       <w:proofErr w:type="spellStart"/>
       <w:r>
@@ -3039,14 +3016,7 @@
           <w:sz w:val="16"/>
           <w:szCs w:val="16"/>
         </w:rPr>
-        <w:t xml:space="preserve"> </w:t>
-      </w:r>
-      <w:r>
-        <w:rPr>
-          <w:sz w:val="16"/>
-          <w:szCs w:val="16"/>
-        </w:rPr>
-        <w:t>' registered to '</w:t>
+        <w:t xml:space="preserve"> ' registered to '</w:t>
       </w:r>
       <w:proofErr w:type="spellStart"/>
       <w:r>
@@ -3086,6 +3056,7 @@
           <w:sz w:val="16"/>
           <w:szCs w:val="16"/>
         </w:rPr>
+        <w:lastRenderedPageBreak/>
         <w:t>2018-04-07 12:38:05,4</w:t>
       </w:r>
       <w:r>
@@ -3176,14 +3147,7 @@
           <w:sz w:val="16"/>
           <w:szCs w:val="16"/>
         </w:rPr>
-        <w:t xml:space="preserve"> </w:t>
-      </w:r>
-      <w:r>
-        <w:rPr>
-          <w:sz w:val="16"/>
-          <w:szCs w:val="16"/>
-        </w:rPr>
-        <w:t>' registered to '</w:t>
+        <w:t xml:space="preserve"> ' registered to '</w:t>
       </w:r>
       <w:proofErr w:type="spellStart"/>
       <w:r>
@@ -3407,7 +3371,7 @@
       <w:pPr>
         <w:pStyle w:val="Heading10"/>
       </w:pPr>
-      <w:bookmarkStart w:id="3" w:name="_Toc510253268"/>
+      <w:bookmarkStart w:id="4" w:name="_Toc510253268"/>
       <w:r>
         <w:t xml:space="preserve">Resilient </w:t>
       </w:r>
@@ -3417,7 +3381,7 @@
       <w:r>
         <w:t>Configuration</w:t>
       </w:r>
-      <w:bookmarkEnd w:id="3"/>
+      <w:bookmarkEnd w:id="4"/>
     </w:p>
     <w:p>
       <w:pPr>
@@ -3701,13 +3665,7 @@
         <w:rPr>
           <w:b/>
         </w:rPr>
-        <w:t>Mitigate Persistent Insider Threats</w:t>
-      </w:r>
-      <w:r>
-        <w:rPr>
-          <w:b/>
-        </w:rPr>
-        <w:t xml:space="preserve"> </w:t>
+        <w:t xml:space="preserve">Mitigate Persistent Insider Threats </w:t>
       </w:r>
       <w:r>
         <w:t>– Example workflow for mitigating persistent insider threats.</w:t>
@@ -3717,8 +3675,6 @@
       <w:pPr>
         <w:pStyle w:val="BodyText"/>
       </w:pPr>
-      <w:bookmarkStart w:id="4" w:name="_GoBack"/>
-      <w:bookmarkEnd w:id="4"/>
     </w:p>
     <w:p>
       <w:pPr>
@@ -3806,6 +3762,7 @@
         <w:ind w:left="360"/>
       </w:pPr>
       <w:r>
+        <w:lastRenderedPageBreak/>
         <w:t>A separate log file is available to review scripting errors. This is useful when issues occur in the pre-processing or post-processing scripts. The default location for this log file is:</w:t>
       </w:r>
     </w:p>
@@ -4000,7 +3957,7 @@
           <w:rPr>
             <w:rStyle w:val="Hyperlink"/>
           </w:rPr>
-          <w:t>support@resilientsystems.com</w:t>
+          <w:t>support@baydynamics.com</w:t>
         </w:r>
       </w:hyperlink>
       <w:r>
@@ -4032,12 +3989,8 @@
       </w:pPr>
     </w:p>
     <w:sectPr>
-      <w:headerReference w:type="even" r:id="rId14"/>
-      <w:headerReference w:type="default" r:id="rId15"/>
-      <w:footerReference w:type="even" r:id="rId16"/>
-      <w:footerReference w:type="default" r:id="rId17"/>
-      <w:headerReference w:type="first" r:id="rId18"/>
-      <w:footerReference w:type="first" r:id="rId19"/>
+      <w:footerReference w:type="default" r:id="rId14"/>
+      <w:footerReference w:type="first" r:id="rId15"/>
       <w:pgSz w:w="12240" w:h="15840"/>
       <w:pgMar w:top="1440" w:right="1800" w:bottom="1440" w:left="1800" w:header="720" w:footer="144" w:gutter="0"/>
       <w:pgNumType w:start="1"/>
@@ -4069,16 +4022,6 @@
 </file>
 
 <file path=word/footer1.xml><?xml version="1.0" encoding="utf-8"?>
-<w:ftr xmlns:wpc="http://schemas.microsoft.com/office/word/2010/wordprocessingCanvas" xmlns:cx="http://schemas.microsoft.com/office/drawing/2014/chartex" xmlns:cx1="http://schemas.microsoft.com/office/drawing/2015/9/8/chartex" xmlns:cx2="http://schemas.microsoft.com/office/drawing/2015/10/21/chartex" xmlns:cx3="http://schemas.microsoft.com/office/drawing/2016/5/9/chartex" xmlns:cx4="http://schemas.microsoft.com/office/drawing/2016/5/10/chartex" xmlns:cx5="http://schemas.microsoft.com/office/drawing/2016/5/11/chartex" xmlns:cx6="http://schemas.microsoft.com/office/drawing/2016/5/12/chartex" xmlns:cx7="http://schemas.microsoft.com/office/drawing/2016/5/13/chartex" xmlns:cx8="http://schemas.microsoft.com/office/drawing/2016/5/14/chartex" xmlns:mc="http://schemas.openxmlformats.org/markup-compatibility/2006" xmlns:aink="http://schemas.microsoft.com/office/drawing/2016/ink" xmlns:am3d="http://schemas.microsoft.com/office/drawing/2017/model3d" xmlns:o="urn:schemas-microsoft-com:office:office" xmlns:r="http://schemas.openxmlformats.org/officeDocument/2006/relationships" xmlns:m="http://schemas.openxmlformats.org/officeDocument/2006/math" xmlns:v="urn:schemas-microsoft-com:vml" xmlns:wp14="http://schemas.microsoft.com/office/word/2010/wordprocessingDrawing" xmlns:wp="http://schemas.openxmlformats.org/drawingml/2006/wordprocessingDrawing" xmlns:w10="urn:schemas-microsoft-com:office:word" xmlns:w="http://schemas.openxmlformats.org/wordprocessingml/2006/main" xmlns:w14="http://schemas.microsoft.com/office/word/2010/wordml" xmlns:w15="http://schemas.microsoft.com/office/word/2012/wordml" xmlns:w16cid="http://schemas.microsoft.com/office/word/2016/wordml/cid" xmlns:w16se="http://schemas.microsoft.com/office/word/2015/wordml/symex" xmlns:wpg="http://schemas.microsoft.com/office/word/2010/wordprocessingGroup" xmlns:wpi="http://schemas.microsoft.com/office/word/2010/wordprocessingInk" xmlns:wne="http://schemas.microsoft.com/office/word/2006/wordml" xmlns:wps="http://schemas.microsoft.com/office/word/2010/wordprocessingShape" mc:Ignorable="w14 w15 w16se w16cid wp14">
-  <w:p>
-    <w:pPr>
-      <w:pStyle w:val="Footer"/>
-    </w:pPr>
-  </w:p>
-</w:ftr>
-</file>
-
-<file path=word/footer2.xml><?xml version="1.0" encoding="utf-8"?>
 <w:ftr xmlns:wpc="http://schemas.microsoft.com/office/word/2010/wordprocessingCanvas" xmlns:cx="http://schemas.microsoft.com/office/drawing/2014/chartex" xmlns:cx1="http://schemas.microsoft.com/office/drawing/2015/9/8/chartex" xmlns:cx2="http://schemas.microsoft.com/office/drawing/2015/10/21/chartex" xmlns:cx3="http://schemas.microsoft.com/office/drawing/2016/5/9/chartex" xmlns:cx4="http://schemas.microsoft.com/office/drawing/2016/5/10/chartex" xmlns:cx5="http://schemas.microsoft.com/office/drawing/2016/5/11/chartex" xmlns:cx6="http://schemas.microsoft.com/office/drawing/2016/5/12/chartex" xmlns:cx7="http://schemas.microsoft.com/office/drawing/2016/5/13/chartex" xmlns:cx8="http://schemas.microsoft.com/office/drawing/2016/5/14/chartex" xmlns:mc="http://schemas.openxmlformats.org/markup-compatibility/2006" xmlns:aink="http://schemas.microsoft.com/office/drawing/2016/ink" xmlns:am3d="http://schemas.microsoft.com/office/drawing/2017/model3d" xmlns:o="urn:schemas-microsoft-com:office:office" xmlns:r="http://schemas.openxmlformats.org/officeDocument/2006/relationships" xmlns:m="http://schemas.openxmlformats.org/officeDocument/2006/math" xmlns:v="urn:schemas-microsoft-com:vml" xmlns:wp14="http://schemas.microsoft.com/office/word/2010/wordprocessingDrawing" xmlns:wp="http://schemas.openxmlformats.org/drawingml/2006/wordprocessingDrawing" xmlns:w10="urn:schemas-microsoft-com:office:word" xmlns:w="http://schemas.openxmlformats.org/wordprocessingml/2006/main" xmlns:w14="http://schemas.microsoft.com/office/word/2010/wordml" xmlns:w15="http://schemas.microsoft.com/office/word/2012/wordml" xmlns:w16cid="http://schemas.microsoft.com/office/word/2016/wordml/cid" xmlns:w16se="http://schemas.microsoft.com/office/word/2015/wordml/symex" xmlns:wpg="http://schemas.microsoft.com/office/word/2010/wordprocessingGroup" xmlns:wpi="http://schemas.microsoft.com/office/word/2010/wordprocessingInk" xmlns:wne="http://schemas.microsoft.com/office/word/2006/wordml" xmlns:wps="http://schemas.microsoft.com/office/word/2010/wordprocessingShape" mc:Ignorable="w14 w15 w16se w16cid wp14">
   <w:p>
     <w:pPr>
@@ -4151,7 +4094,7 @@
 </w:ftr>
 </file>
 
-<file path=word/footer3.xml><?xml version="1.0" encoding="utf-8"?>
+<file path=word/footer2.xml><?xml version="1.0" encoding="utf-8"?>
 <w:ftr xmlns:wpc="http://schemas.microsoft.com/office/word/2010/wordprocessingCanvas" xmlns:cx="http://schemas.microsoft.com/office/drawing/2014/chartex" xmlns:cx1="http://schemas.microsoft.com/office/drawing/2015/9/8/chartex" xmlns:cx2="http://schemas.microsoft.com/office/drawing/2015/10/21/chartex" xmlns:cx3="http://schemas.microsoft.com/office/drawing/2016/5/9/chartex" xmlns:cx4="http://schemas.microsoft.com/office/drawing/2016/5/10/chartex" xmlns:cx5="http://schemas.microsoft.com/office/drawing/2016/5/11/chartex" xmlns:cx6="http://schemas.microsoft.com/office/drawing/2016/5/12/chartex" xmlns:cx7="http://schemas.microsoft.com/office/drawing/2016/5/13/chartex" xmlns:cx8="http://schemas.microsoft.com/office/drawing/2016/5/14/chartex" xmlns:mc="http://schemas.openxmlformats.org/markup-compatibility/2006" xmlns:aink="http://schemas.microsoft.com/office/drawing/2016/ink" xmlns:am3d="http://schemas.microsoft.com/office/drawing/2017/model3d" xmlns:o="urn:schemas-microsoft-com:office:office" xmlns:r="http://schemas.openxmlformats.org/officeDocument/2006/relationships" xmlns:m="http://schemas.openxmlformats.org/officeDocument/2006/math" xmlns:v="urn:schemas-microsoft-com:vml" xmlns:wp14="http://schemas.microsoft.com/office/word/2010/wordprocessingDrawing" xmlns:wp="http://schemas.openxmlformats.org/drawingml/2006/wordprocessingDrawing" xmlns:w10="urn:schemas-microsoft-com:office:word" xmlns:w="http://schemas.openxmlformats.org/wordprocessingml/2006/main" xmlns:w14="http://schemas.microsoft.com/office/word/2010/wordml" xmlns:w15="http://schemas.microsoft.com/office/word/2012/wordml" xmlns:w16cid="http://schemas.microsoft.com/office/word/2016/wordml/cid" xmlns:w16se="http://schemas.microsoft.com/office/word/2015/wordml/symex" xmlns:wpg="http://schemas.microsoft.com/office/word/2010/wordprocessingGroup" xmlns:wpi="http://schemas.microsoft.com/office/word/2010/wordprocessingInk" xmlns:wne="http://schemas.microsoft.com/office/word/2006/wordml" xmlns:wps="http://schemas.microsoft.com/office/word/2010/wordprocessingShape" mc:Ignorable="w14 w15 w16se w16cid wp14">
   <w:p>
     <w:pPr>
@@ -4189,7 +4132,15 @@
         <w:sz w:val="16"/>
         <w:szCs w:val="16"/>
       </w:rPr>
-      <w:t>Property of IBM</w:t>
+      <w:t xml:space="preserve">Property of </w:t>
+    </w:r>
+    <w:r>
+      <w:rPr>
+        <w:rFonts w:ascii="Arial" w:eastAsia="Arial" w:hAnsi="Arial" w:cs="Arial"/>
+        <w:sz w:val="16"/>
+        <w:szCs w:val="16"/>
+      </w:rPr>
+      <w:t>Bay Dynamics</w:t>
     </w:r>
   </w:p>
   <w:p>
@@ -4210,7 +4161,23 @@
         <w:sz w:val="16"/>
         <w:szCs w:val="16"/>
       </w:rPr>
-      <w:t>© Copyright IBM Corp. 2010, 201</w:t>
+      <w:t xml:space="preserve">© Copyright </w:t>
+    </w:r>
+    <w:r>
+      <w:rPr>
+        <w:rFonts w:ascii="Arial" w:eastAsia="Arial" w:hAnsi="Arial" w:cs="Arial"/>
+        <w:sz w:val="16"/>
+        <w:szCs w:val="16"/>
+      </w:rPr>
+      <w:t>Bay Dynamics</w:t>
+    </w:r>
+    <w:r>
+      <w:rPr>
+        <w:rFonts w:ascii="Arial" w:eastAsia="Arial" w:hAnsi="Arial" w:cs="Arial"/>
+        <w:sz w:val="16"/>
+        <w:szCs w:val="16"/>
+      </w:rPr>
+      <w:t xml:space="preserve"> 201</w:t>
     </w:r>
     <w:r>
       <w:rPr>
@@ -4235,66 +4202,6 @@
       <w:tabs>
         <w:tab w:val="left" w:pos="7290"/>
       </w:tabs>
-      <w:spacing w:line="200" w:lineRule="exact"/>
-      <w:rPr>
-        <w:rFonts w:cs="Arial"/>
-        <w:szCs w:val="18"/>
-      </w:rPr>
-    </w:pPr>
-    <w:r>
-      <w:rPr>
-        <w:rFonts w:ascii="Arial" w:eastAsia="Arial" w:hAnsi="Arial" w:cs="Arial"/>
-        <w:sz w:val="16"/>
-        <w:szCs w:val="16"/>
-      </w:rPr>
-      <w:t>US Government Users Restricted Rights –</w:t>
-    </w:r>
-    <w:r>
-      <w:rPr>
-        <w:rFonts w:ascii="Arial" w:eastAsia="Arial" w:hAnsi="Arial" w:cs="Arial"/>
-        <w:sz w:val="16"/>
-        <w:szCs w:val="16"/>
-      </w:rPr>
-      <w:t xml:space="preserve"> </w:t>
-    </w:r>
-    <w:r>
-      <w:rPr>
-        <w:rFonts w:ascii="Arial" w:eastAsia="Arial" w:hAnsi="Arial" w:cs="Arial"/>
-        <w:sz w:val="16"/>
-        <w:szCs w:val="16"/>
-      </w:rPr>
-      <w:t>Use, duplication or disclosure restricted by</w:t>
-    </w:r>
-    <w:r>
-      <w:rPr>
-        <w:rFonts w:ascii="Arial" w:eastAsia="Arial" w:hAnsi="Arial" w:cs="Arial"/>
-        <w:sz w:val="16"/>
-        <w:szCs w:val="16"/>
-      </w:rPr>
-      <w:t xml:space="preserve"> GSA ADP Schedule Contract with </w:t>
-    </w:r>
-    <w:r>
-      <w:rPr>
-        <w:rFonts w:ascii="Arial" w:eastAsia="Arial" w:hAnsi="Arial" w:cs="Arial"/>
-        <w:sz w:val="16"/>
-        <w:szCs w:val="16"/>
-      </w:rPr>
-      <w:t>IBM Corp</w:t>
-    </w:r>
-    <w:r>
-      <w:rPr>
-        <w:rFonts w:cs="Arial"/>
-        <w:szCs w:val="18"/>
-      </w:rPr>
-      <w:t>.</w:t>
-    </w:r>
-  </w:p>
-  <w:p>
-    <w:pPr>
-      <w:pStyle w:val="Normal1"/>
-      <w:tabs>
-        <w:tab w:val="left" w:pos="7290"/>
-      </w:tabs>
       <w:rPr>
         <w:rFonts w:cs="Arial"/>
         <w:szCs w:val="18"/>
@@ -4321,36 +4228,6 @@
     </w:p>
   </w:footnote>
 </w:footnotes>
-</file>
-
-<file path=word/header1.xml><?xml version="1.0" encoding="utf-8"?>
-<w:hdr xmlns:wpc="http://schemas.microsoft.com/office/word/2010/wordprocessingCanvas" xmlns:cx="http://schemas.microsoft.com/office/drawing/2014/chartex" xmlns:cx1="http://schemas.microsoft.com/office/drawing/2015/9/8/chartex" xmlns:cx2="http://schemas.microsoft.com/office/drawing/2015/10/21/chartex" xmlns:cx3="http://schemas.microsoft.com/office/drawing/2016/5/9/chartex" xmlns:cx4="http://schemas.microsoft.com/office/drawing/2016/5/10/chartex" xmlns:cx5="http://schemas.microsoft.com/office/drawing/2016/5/11/chartex" xmlns:cx6="http://schemas.microsoft.com/office/drawing/2016/5/12/chartex" xmlns:cx7="http://schemas.microsoft.com/office/drawing/2016/5/13/chartex" xmlns:cx8="http://schemas.microsoft.com/office/drawing/2016/5/14/chartex" xmlns:mc="http://schemas.openxmlformats.org/markup-compatibility/2006" xmlns:aink="http://schemas.microsoft.com/office/drawing/2016/ink" xmlns:am3d="http://schemas.microsoft.com/office/drawing/2017/model3d" xmlns:o="urn:schemas-microsoft-com:office:office" xmlns:r="http://schemas.openxmlformats.org/officeDocument/2006/relationships" xmlns:m="http://schemas.openxmlformats.org/officeDocument/2006/math" xmlns:v="urn:schemas-microsoft-com:vml" xmlns:wp14="http://schemas.microsoft.com/office/word/2010/wordprocessingDrawing" xmlns:wp="http://schemas.openxmlformats.org/drawingml/2006/wordprocessingDrawing" xmlns:w10="urn:schemas-microsoft-com:office:word" xmlns:w="http://schemas.openxmlformats.org/wordprocessingml/2006/main" xmlns:w14="http://schemas.microsoft.com/office/word/2010/wordml" xmlns:w15="http://schemas.microsoft.com/office/word/2012/wordml" xmlns:w16cid="http://schemas.microsoft.com/office/word/2016/wordml/cid" xmlns:w16se="http://schemas.microsoft.com/office/word/2015/wordml/symex" xmlns:wpg="http://schemas.microsoft.com/office/word/2010/wordprocessingGroup" xmlns:wpi="http://schemas.microsoft.com/office/word/2010/wordprocessingInk" xmlns:wne="http://schemas.microsoft.com/office/word/2006/wordml" xmlns:wps="http://schemas.microsoft.com/office/word/2010/wordprocessingShape" mc:Ignorable="w14 w15 w16se w16cid wp14">
-  <w:p>
-    <w:pPr>
-      <w:pStyle w:val="Header"/>
-    </w:pPr>
-  </w:p>
-</w:hdr>
-</file>
-
-<file path=word/header2.xml><?xml version="1.0" encoding="utf-8"?>
-<w:hdr xmlns:wpc="http://schemas.microsoft.com/office/word/2010/wordprocessingCanvas" xmlns:cx="http://schemas.microsoft.com/office/drawing/2014/chartex" xmlns:cx1="http://schemas.microsoft.com/office/drawing/2015/9/8/chartex" xmlns:cx2="http://schemas.microsoft.com/office/drawing/2015/10/21/chartex" xmlns:cx3="http://schemas.microsoft.com/office/drawing/2016/5/9/chartex" xmlns:cx4="http://schemas.microsoft.com/office/drawing/2016/5/10/chartex" xmlns:cx5="http://schemas.microsoft.com/office/drawing/2016/5/11/chartex" xmlns:cx6="http://schemas.microsoft.com/office/drawing/2016/5/12/chartex" xmlns:cx7="http://schemas.microsoft.com/office/drawing/2016/5/13/chartex" xmlns:cx8="http://schemas.microsoft.com/office/drawing/2016/5/14/chartex" xmlns:mc="http://schemas.openxmlformats.org/markup-compatibility/2006" xmlns:aink="http://schemas.microsoft.com/office/drawing/2016/ink" xmlns:am3d="http://schemas.microsoft.com/office/drawing/2017/model3d" xmlns:o="urn:schemas-microsoft-com:office:office" xmlns:r="http://schemas.openxmlformats.org/officeDocument/2006/relationships" xmlns:m="http://schemas.openxmlformats.org/officeDocument/2006/math" xmlns:v="urn:schemas-microsoft-com:vml" xmlns:wp14="http://schemas.microsoft.com/office/word/2010/wordprocessingDrawing" xmlns:wp="http://schemas.openxmlformats.org/drawingml/2006/wordprocessingDrawing" xmlns:w10="urn:schemas-microsoft-com:office:word" xmlns:w="http://schemas.openxmlformats.org/wordprocessingml/2006/main" xmlns:w14="http://schemas.microsoft.com/office/word/2010/wordml" xmlns:w15="http://schemas.microsoft.com/office/word/2012/wordml" xmlns:w16cid="http://schemas.microsoft.com/office/word/2016/wordml/cid" xmlns:w16se="http://schemas.microsoft.com/office/word/2015/wordml/symex" xmlns:wpg="http://schemas.microsoft.com/office/word/2010/wordprocessingGroup" xmlns:wpi="http://schemas.microsoft.com/office/word/2010/wordprocessingInk" xmlns:wne="http://schemas.microsoft.com/office/word/2006/wordml" xmlns:wps="http://schemas.microsoft.com/office/word/2010/wordprocessingShape" mc:Ignorable="w14 w15 w16se w16cid wp14">
-  <w:p>
-    <w:pPr>
-      <w:pStyle w:val="Header"/>
-    </w:pPr>
-  </w:p>
-</w:hdr>
-</file>
-
-<file path=word/header3.xml><?xml version="1.0" encoding="utf-8"?>
-<w:hdr xmlns:wpc="http://schemas.microsoft.com/office/word/2010/wordprocessingCanvas" xmlns:cx="http://schemas.microsoft.com/office/drawing/2014/chartex" xmlns:cx1="http://schemas.microsoft.com/office/drawing/2015/9/8/chartex" xmlns:cx2="http://schemas.microsoft.com/office/drawing/2015/10/21/chartex" xmlns:cx3="http://schemas.microsoft.com/office/drawing/2016/5/9/chartex" xmlns:cx4="http://schemas.microsoft.com/office/drawing/2016/5/10/chartex" xmlns:cx5="http://schemas.microsoft.com/office/drawing/2016/5/11/chartex" xmlns:cx6="http://schemas.microsoft.com/office/drawing/2016/5/12/chartex" xmlns:cx7="http://schemas.microsoft.com/office/drawing/2016/5/13/chartex" xmlns:cx8="http://schemas.microsoft.com/office/drawing/2016/5/14/chartex" xmlns:mc="http://schemas.openxmlformats.org/markup-compatibility/2006" xmlns:aink="http://schemas.microsoft.com/office/drawing/2016/ink" xmlns:am3d="http://schemas.microsoft.com/office/drawing/2017/model3d" xmlns:o="urn:schemas-microsoft-com:office:office" xmlns:r="http://schemas.openxmlformats.org/officeDocument/2006/relationships" xmlns:m="http://schemas.openxmlformats.org/officeDocument/2006/math" xmlns:v="urn:schemas-microsoft-com:vml" xmlns:wp14="http://schemas.microsoft.com/office/word/2010/wordprocessingDrawing" xmlns:wp="http://schemas.openxmlformats.org/drawingml/2006/wordprocessingDrawing" xmlns:w10="urn:schemas-microsoft-com:office:word" xmlns:w="http://schemas.openxmlformats.org/wordprocessingml/2006/main" xmlns:w14="http://schemas.microsoft.com/office/word/2010/wordml" xmlns:w15="http://schemas.microsoft.com/office/word/2012/wordml" xmlns:w16cid="http://schemas.microsoft.com/office/word/2016/wordml/cid" xmlns:w16se="http://schemas.microsoft.com/office/word/2015/wordml/symex" xmlns:wpg="http://schemas.microsoft.com/office/word/2010/wordprocessingGroup" xmlns:wpi="http://schemas.microsoft.com/office/word/2010/wordprocessingInk" xmlns:wne="http://schemas.microsoft.com/office/word/2006/wordml" xmlns:wps="http://schemas.microsoft.com/office/word/2010/wordprocessingShape" mc:Ignorable="w14 w15 w16se w16cid wp14">
-  <w:p>
-    <w:pPr>
-      <w:pStyle w:val="Header"/>
-    </w:pPr>
-  </w:p>
-</w:hdr>
 </file>
 
 <file path=word/numbering.xml><?xml version="1.0" encoding="utf-8"?>
@@ -7700,7 +7577,7 @@
 </file>
 
 <file path=customXml/itemProps1.xml><?xml version="1.0" encoding="utf-8"?>
-<ds:datastoreItem xmlns:ds="http://schemas.openxmlformats.org/officeDocument/2006/customXml" ds:itemID="{3108FB31-6DE2-4E80-BCE3-9B59676EB1D9}">
+<ds:datastoreItem xmlns:ds="http://schemas.openxmlformats.org/officeDocument/2006/customXml" ds:itemID="{541E3B25-8A60-4EB1-A3DD-263F45E7A53B}">
   <ds:schemaRefs>
     <ds:schemaRef ds:uri="http://schemas.openxmlformats.org/officeDocument/2006/bibliography"/>
   </ds:schemaRefs>

</xml_diff>

<commit_message>
Update Doc with Latest Functions
Update Doc with Latest Functions
</commit_message>
<xml_diff>
--- a/fn_risk_fabric/doc/Resilient Integration to Risk Fabric.docx
+++ b/fn_risk_fabric/doc/Resilient Integration to Risk Fabric.docx
@@ -183,8 +183,6 @@
         </w:rPr>
         <w:t>September</w:t>
       </w:r>
-      <w:bookmarkStart w:id="1" w:name="_GoBack"/>
-      <w:bookmarkEnd w:id="1"/>
       <w:r>
         <w:rPr>
           <w:rFonts w:ascii="Times New Roman" w:eastAsia="Times New Roman" w:hAnsi="Times New Roman" w:cs="Times New Roman"/>
@@ -537,17 +535,17 @@
       <w:pPr>
         <w:pStyle w:val="Heading10"/>
       </w:pPr>
-      <w:bookmarkStart w:id="2" w:name="_Toc510253264"/>
+      <w:bookmarkStart w:id="1" w:name="_Toc510253264"/>
       <w:r>
         <w:t>Setup</w:t>
       </w:r>
-      <w:bookmarkEnd w:id="2"/>
+      <w:bookmarkEnd w:id="1"/>
     </w:p>
     <w:p>
       <w:pPr>
         <w:pStyle w:val="BodyText"/>
       </w:pPr>
-      <w:bookmarkStart w:id="3" w:name="_Toc510253265"/>
+      <w:bookmarkStart w:id="2" w:name="_Toc510253265"/>
       <w:r>
         <w:t>The following lists the system requirements:</w:t>
       </w:r>
@@ -829,7 +827,7 @@
         <w:t xml:space="preserve"> functions, message destinations, etc.</w:t>
       </w:r>
     </w:p>
-    <w:bookmarkEnd w:id="3"/>
+    <w:bookmarkEnd w:id="2"/>
     <w:p>
       <w:pPr>
         <w:pStyle w:val="BodyText"/>
@@ -3371,7 +3369,7 @@
       <w:pPr>
         <w:pStyle w:val="Heading10"/>
       </w:pPr>
-      <w:bookmarkStart w:id="4" w:name="_Toc510253268"/>
+      <w:bookmarkStart w:id="3" w:name="_Toc510253268"/>
       <w:r>
         <w:t xml:space="preserve">Resilient </w:t>
       </w:r>
@@ -3381,7 +3379,7 @@
       <w:r>
         <w:t>Configuration</w:t>
       </w:r>
-      <w:bookmarkEnd w:id="4"/>
+      <w:bookmarkEnd w:id="3"/>
     </w:p>
     <w:p>
       <w:pPr>
@@ -3395,7 +3393,13 @@
         <w:t>Risk Fabric</w:t>
       </w:r>
       <w:r>
-        <w:t xml:space="preserve"> specific functions, workflows and rules </w:t>
+        <w:t xml:space="preserve"> specific </w:t>
+      </w:r>
+      <w:r>
+        <w:t xml:space="preserve">message destination, </w:t>
+      </w:r>
+      <w:r>
+        <w:t xml:space="preserve">functions, workflows and rules </w:t>
       </w:r>
       <w:r>
         <w:t>are</w:t>
@@ -3415,10 +3419,25 @@
         <w:pStyle w:val="ListBullet"/>
       </w:pPr>
       <w:r>
+        <w:t xml:space="preserve">Message Destination, </w:t>
+      </w:r>
+      <w:r>
         <w:t>Functions</w:t>
       </w:r>
       <w:r>
-        <w:t>, Workflows, and Rules</w:t>
+        <w:t xml:space="preserve">, </w:t>
+      </w:r>
+      <w:r>
+        <w:t xml:space="preserve">and Example </w:t>
+      </w:r>
+      <w:r>
+        <w:t>Workflows</w:t>
+      </w:r>
+      <w:r>
+        <w:t xml:space="preserve"> &amp;</w:t>
+      </w:r>
+      <w:r>
+        <w:t xml:space="preserve"> Rules</w:t>
       </w:r>
     </w:p>
     <w:p>
@@ -3434,10 +3453,16 @@
         <w:rPr>
           <w:b/>
         </w:rPr>
-        <w:t>Get Host Risk</w:t>
-      </w:r>
-      <w:r>
-        <w:t xml:space="preserve"> – Query the Risk Rating Information for a hostname.</w:t>
+        <w:t>Risk Fabric Integration Functions</w:t>
+      </w:r>
+      <w:r>
+        <w:rPr>
+          <w:b/>
+        </w:rPr>
+        <w:t xml:space="preserve"> – </w:t>
+      </w:r>
+      <w:r>
+        <w:t>For Risk Fabric Integration Functions</w:t>
       </w:r>
     </w:p>
     <w:p>
@@ -3453,10 +3478,16 @@
         <w:rPr>
           <w:b/>
         </w:rPr>
-        <w:t>Get IP Risk</w:t>
-      </w:r>
-      <w:r>
-        <w:t xml:space="preserve"> – Query the Risk Rating information for an IP address.</w:t>
+        <w:t xml:space="preserve">RF </w:t>
+      </w:r>
+      <w:r>
+        <w:rPr>
+          <w:b/>
+        </w:rPr>
+        <w:t>Get Host Risk</w:t>
+      </w:r>
+      <w:r>
+        <w:t xml:space="preserve"> – Query the Risk Rating Information for a hostname.</w:t>
       </w:r>
     </w:p>
     <w:p>
@@ -3472,10 +3503,16 @@
         <w:rPr>
           <w:b/>
         </w:rPr>
-        <w:t>Get User Risk</w:t>
-      </w:r>
-      <w:r>
-        <w:t xml:space="preserve"> – Query the Risk Rating information for a username.</w:t>
+        <w:t xml:space="preserve">RF </w:t>
+      </w:r>
+      <w:r>
+        <w:rPr>
+          <w:b/>
+        </w:rPr>
+        <w:t>Get IP Risk</w:t>
+      </w:r>
+      <w:r>
+        <w:t xml:space="preserve"> – Query the Risk Rating information for an IP address.</w:t>
       </w:r>
     </w:p>
     <w:p>
@@ -3491,10 +3528,16 @@
         <w:rPr>
           <w:b/>
         </w:rPr>
-        <w:t>Get Action Plans</w:t>
-      </w:r>
-      <w:r>
-        <w:t xml:space="preserve"> – Query the set of action plans for an account.</w:t>
+        <w:t xml:space="preserve">RF </w:t>
+      </w:r>
+      <w:r>
+        <w:rPr>
+          <w:b/>
+        </w:rPr>
+        <w:t>Get User Risk</w:t>
+      </w:r>
+      <w:r>
+        <w:t xml:space="preserve"> – Query the Risk Rating information for a username.</w:t>
       </w:r>
     </w:p>
     <w:p>
@@ -3510,10 +3553,16 @@
         <w:rPr>
           <w:b/>
         </w:rPr>
-        <w:t>Set Action Plan Classification</w:t>
-      </w:r>
-      <w:r>
-        <w:t xml:space="preserve"> – Update Event Classification for an Action Plan.</w:t>
+        <w:t xml:space="preserve">RF </w:t>
+      </w:r>
+      <w:r>
+        <w:rPr>
+          <w:b/>
+        </w:rPr>
+        <w:t>Get Action Plans</w:t>
+      </w:r>
+      <w:r>
+        <w:t xml:space="preserve"> – Query the set of action plans for an account.</w:t>
       </w:r>
     </w:p>
     <w:p>
@@ -3529,10 +3578,10 @@
         <w:rPr>
           <w:b/>
         </w:rPr>
-        <w:t>Set Action Plan Mitigation</w:t>
-      </w:r>
-      <w:r>
-        <w:t xml:space="preserve"> – Update Mitigation statues for an Action Plan.</w:t>
+        <w:t>RF Get Risk Model Instances</w:t>
+      </w:r>
+      <w:r>
+        <w:t xml:space="preserve"> – Query the set of Risk Model Instances.</w:t>
       </w:r>
     </w:p>
     <w:p>
@@ -3548,10 +3597,16 @@
         <w:rPr>
           <w:b/>
         </w:rPr>
-        <w:t>Get Risk Model Instances</w:t>
-      </w:r>
-      <w:r>
-        <w:t xml:space="preserve"> – Query the set of Risk Model Instances.</w:t>
+        <w:t xml:space="preserve">RF </w:t>
+      </w:r>
+      <w:r>
+        <w:rPr>
+          <w:b/>
+        </w:rPr>
+        <w:t>Get Risk Model Instance Details</w:t>
+      </w:r>
+      <w:r>
+        <w:t xml:space="preserve"> – Get the set of Event Scenario for a Risk Model Instance.</w:t>
       </w:r>
     </w:p>
     <w:p>
@@ -3567,10 +3622,28 @@
         <w:rPr>
           <w:b/>
         </w:rPr>
-        <w:t>Set Risk Model Classification</w:t>
-      </w:r>
-      <w:r>
-        <w:t xml:space="preserve"> – Update the Event Classifications for a Risk Model.</w:t>
+        <w:t xml:space="preserve">RF </w:t>
+      </w:r>
+      <w:r>
+        <w:rPr>
+          <w:b/>
+        </w:rPr>
+        <w:t>Set Classification</w:t>
+      </w:r>
+      <w:r>
+        <w:rPr>
+          <w:b/>
+        </w:rPr>
+        <w:t>s</w:t>
+      </w:r>
+      <w:r>
+        <w:t xml:space="preserve"> – Update Event Classification</w:t>
+      </w:r>
+      <w:r>
+        <w:t>s</w:t>
+      </w:r>
+      <w:r>
+        <w:t>.</w:t>
       </w:r>
     </w:p>
     <w:p>
@@ -3586,10 +3659,22 @@
         <w:rPr>
           <w:b/>
         </w:rPr>
-        <w:t>Set Risk Model Mitigation</w:t>
-      </w:r>
-      <w:r>
-        <w:t xml:space="preserve"> – Update the Mitigation statuses for a Risk Model.</w:t>
+        <w:t xml:space="preserve">RF </w:t>
+      </w:r>
+      <w:r>
+        <w:rPr>
+          <w:b/>
+        </w:rPr>
+        <w:t>Set Mitigation</w:t>
+      </w:r>
+      <w:r>
+        <w:rPr>
+          <w:b/>
+        </w:rPr>
+        <w:t>s</w:t>
+      </w:r>
+      <w:r>
+        <w:t xml:space="preserve"> – Update Mitigation statues.</w:t>
       </w:r>
     </w:p>
     <w:p>
@@ -3605,10 +3690,28 @@
         <w:rPr>
           <w:b/>
         </w:rPr>
-        <w:t>Get Risk Model Instance Details</w:t>
-      </w:r>
-      <w:r>
-        <w:t xml:space="preserve"> – Get the set of Event Scenario for a Risk Model Instance.</w:t>
+        <w:t xml:space="preserve">RF Example: </w:t>
+      </w:r>
+      <w:r>
+        <w:rPr>
+          <w:b/>
+        </w:rPr>
+        <w:t>Get IP Risk (workflow)</w:t>
+      </w:r>
+      <w:r>
+        <w:rPr>
+          <w:b/>
+        </w:rPr>
+        <w:t xml:space="preserve"> </w:t>
+      </w:r>
+      <w:r>
+        <w:t xml:space="preserve">– </w:t>
+      </w:r>
+      <w:r>
+        <w:t>Example workflow for getting an IP Risk Score</w:t>
+      </w:r>
+      <w:r>
+        <w:t>.</w:t>
       </w:r>
     </w:p>
     <w:p>
@@ -3624,10 +3727,16 @@
         <w:rPr>
           <w:b/>
         </w:rPr>
-        <w:t xml:space="preserve">Set Scenario Classification </w:t>
-      </w:r>
-      <w:r>
-        <w:t>– Update Event Classifications on Risk Model Event Scenarios.</w:t>
+        <w:t xml:space="preserve">RF Example: </w:t>
+      </w:r>
+      <w:r>
+        <w:rPr>
+          <w:b/>
+        </w:rPr>
+        <w:t xml:space="preserve">Mitigate Persistent Insider Threats </w:t>
+      </w:r>
+      <w:r>
+        <w:t>– Example workflow for mitigating persistent insider threats.</w:t>
       </w:r>
     </w:p>
     <w:p>
@@ -3643,33 +3752,13 @@
         <w:rPr>
           <w:b/>
         </w:rPr>
-        <w:t>Set Scenario Mitigation</w:t>
-      </w:r>
-      <w:r>
-        <w:t xml:space="preserve"> </w:t>
-      </w:r>
-      <w:r>
-        <w:t>– Update Mitigation statuses on Risk Model Event Scenarios.</w:t>
-      </w:r>
-    </w:p>
-    <w:p>
-      <w:pPr>
-        <w:pStyle w:val="ListBullet"/>
-        <w:numPr>
-          <w:ilvl w:val="1"/>
-          <w:numId w:val="16"/>
-        </w:numPr>
-        <w:ind w:left="720"/>
-      </w:pPr>
-      <w:r>
-        <w:rPr>
-          <w:b/>
-        </w:rPr>
-        <w:t xml:space="preserve">Mitigate Persistent Insider Threats </w:t>
-      </w:r>
-      <w:r>
-        <w:t>– Example workflow for mitigating persistent insider threats.</w:t>
-      </w:r>
+        <w:t>RF Example: Get IP Risk (rule)</w:t>
+      </w:r>
+      <w:r>
+        <w:t xml:space="preserve"> – Example rule for automatically getting the IP Risk Score.</w:t>
+      </w:r>
+      <w:bookmarkStart w:id="4" w:name="_GoBack"/>
+      <w:bookmarkEnd w:id="4"/>
     </w:p>
     <w:p>
       <w:pPr>
@@ -3762,18 +3851,18 @@
         <w:ind w:left="360"/>
       </w:pPr>
       <w:r>
+        <w:t>A separate log file is available to review scripting errors. This is useful when issues occur in the pre-processing or post-processing scripts. The default location for this log file is:</w:t>
+      </w:r>
+    </w:p>
+    <w:p>
+      <w:pPr>
+        <w:pStyle w:val="code"/>
+      </w:pPr>
+      <w:r>
+        <w:rPr>
+          <w:rStyle w:val="codeChar"/>
+        </w:rPr>
         <w:lastRenderedPageBreak/>
-        <w:t>A separate log file is available to review scripting errors. This is useful when issues occur in the pre-processing or post-processing scripts. The default location for this log file is:</w:t>
-      </w:r>
-    </w:p>
-    <w:p>
-      <w:pPr>
-        <w:pStyle w:val="code"/>
-      </w:pPr>
-      <w:r>
-        <w:rPr>
-          <w:rStyle w:val="codeChar"/>
-        </w:rPr>
         <w:t>/var/log/resilient-scripting/resilient-scripting.log</w:t>
       </w:r>
     </w:p>
@@ -7577,7 +7666,7 @@
 </file>
 
 <file path=customXml/itemProps1.xml><?xml version="1.0" encoding="utf-8"?>
-<ds:datastoreItem xmlns:ds="http://schemas.openxmlformats.org/officeDocument/2006/customXml" ds:itemID="{541E3B25-8A60-4EB1-A3DD-263F45E7A53B}">
+<ds:datastoreItem xmlns:ds="http://schemas.openxmlformats.org/officeDocument/2006/customXml" ds:itemID="{1439B082-142E-4781-AF62-9FB69546EDC9}">
   <ds:schemaRefs>
     <ds:schemaRef ds:uri="http://schemas.openxmlformats.org/officeDocument/2006/bibliography"/>
   </ds:schemaRefs>

</xml_diff>

<commit_message>
Updating documentation with integration function inputs/outputs.
</commit_message>
<xml_diff>
--- a/fn_risk_fabric/doc/Resilient Integration to Risk Fabric.docx
+++ b/fn_risk_fabric/doc/Resilient Integration to Risk Fabric.docx
@@ -265,13 +265,25 @@
         <w:t xml:space="preserve"> allows for the</w:t>
       </w:r>
       <w:r>
-        <w:t xml:space="preserve"> querying of Risk Ratings for Artifacts like IPs, Domains, and Users</w:t>
+        <w:t xml:space="preserve"> querying of Risk Ratings for Artifacts like IPs, </w:t>
+      </w:r>
+      <w:r>
+        <w:t>Computer Endpoints</w:t>
+      </w:r>
+      <w:r>
+        <w:t>, and Users</w:t>
       </w:r>
       <w:r>
         <w:t xml:space="preserve">. </w:t>
       </w:r>
       <w:r>
-        <w:t xml:space="preserve">Risk Models, Event Scenarios, and Action Plans can be pulled into Resilient and created as Incidents.  </w:t>
+        <w:t>Risk Models, Event Scenarios, and Action Plans can be pulled into Resilient and created as Incidents</w:t>
+      </w:r>
+      <w:r>
+        <w:t xml:space="preserve"> and then fully mitigated or classified</w:t>
+      </w:r>
+      <w:r>
+        <w:t xml:space="preserve">.  </w:t>
       </w:r>
     </w:p>
     <w:p>
@@ -365,7 +377,13 @@
       </w:pPr>
       <w:r>
         <w:lastRenderedPageBreak/>
-        <w:t>Automatically or manually perform Classifications and Mitigation actions on Risk Models, Event Scenarios, and Action Plans.</w:t>
+        <w:t>M</w:t>
+      </w:r>
+      <w:r>
+        <w:t>anually perform Classifications and Mitigation actions on Risk Models, Event Scenarios, and Action Plans</w:t>
+      </w:r>
+      <w:r>
+        <w:t xml:space="preserve"> via rules:</w:t>
       </w:r>
     </w:p>
     <w:p>
@@ -451,6 +469,36 @@
         </w:rPr>
         <w:t xml:space="preserve">     </w:t>
       </w:r>
+    </w:p>
+    <w:p>
+      <w:pPr>
+        <w:pStyle w:val="BodyText"/>
+        <w:rPr>
+          <w:rStyle w:val="BodyTextChar"/>
+        </w:rPr>
+      </w:pPr>
+    </w:p>
+    <w:p>
+      <w:pPr>
+        <w:pStyle w:val="BodyText"/>
+        <w:rPr>
+          <w:rStyle w:val="BodyTextChar"/>
+        </w:rPr>
+      </w:pPr>
+      <w:r>
+        <w:rPr>
+          <w:rStyle w:val="BodyTextChar"/>
+        </w:rPr>
+        <w:t>Or automatically via advanced workflows:</w:t>
+      </w:r>
+    </w:p>
+    <w:p>
+      <w:pPr>
+        <w:pStyle w:val="BodyText"/>
+        <w:rPr>
+          <w:rStyle w:val="BodyTextChar"/>
+        </w:rPr>
+      </w:pPr>
       <w:r>
         <w:rPr>
           <w:rStyle w:val="BodyTextChar"/>
@@ -533,10 +581,25 @@
     </w:p>
     <w:p>
       <w:pPr>
+        <w:rPr>
+          <w:rFonts w:ascii="Calibri" w:eastAsia="Calibri" w:hAnsi="Calibri" w:cs="Calibri"/>
+          <w:b/>
+          <w:color w:val="1F497D" w:themeColor="text2"/>
+          <w:sz w:val="36"/>
+          <w:szCs w:val="36"/>
+        </w:rPr>
+      </w:pPr>
+      <w:bookmarkStart w:id="1" w:name="_Toc510253264"/>
+      <w:r>
+        <w:br w:type="page"/>
+      </w:r>
+    </w:p>
+    <w:p>
+      <w:pPr>
         <w:pStyle w:val="Heading10"/>
       </w:pPr>
-      <w:bookmarkStart w:id="1" w:name="_Toc510253264"/>
-      <w:r>
+      <w:r>
+        <w:lastRenderedPageBreak/>
         <w:t>Setup</w:t>
       </w:r>
       <w:bookmarkEnd w:id="1"/>
@@ -725,7 +788,6 @@
         </w:numPr>
       </w:pPr>
       <w:r>
-        <w:lastRenderedPageBreak/>
         <w:t xml:space="preserve">Install the required software for the </w:t>
       </w:r>
       <w:r>
@@ -3367,9 +3429,20 @@
     </w:p>
     <w:p>
       <w:pPr>
+        <w:rPr>
+          <w:rFonts w:ascii="Calibri" w:eastAsia="Calibri" w:hAnsi="Calibri" w:cs="Calibri"/>
+          <w:b/>
+          <w:color w:val="1F497D" w:themeColor="text2"/>
+          <w:sz w:val="36"/>
+          <w:szCs w:val="36"/>
+        </w:rPr>
+      </w:pPr>
+      <w:bookmarkStart w:id="3" w:name="_Toc510253268"/>
+    </w:p>
+    <w:p>
+      <w:pPr>
         <w:pStyle w:val="Heading10"/>
       </w:pPr>
-      <w:bookmarkStart w:id="3" w:name="_Toc510253268"/>
       <w:r>
         <w:t xml:space="preserve">Resilient </w:t>
       </w:r>
@@ -3416,28 +3489,58 @@
     </w:p>
     <w:p>
       <w:pPr>
+        <w:pStyle w:val="Heading20"/>
+      </w:pPr>
+      <w:r>
+        <w:t>Message Destination</w:t>
+      </w:r>
+    </w:p>
+    <w:p>
+      <w:pPr>
         <w:pStyle w:val="ListBullet"/>
       </w:pPr>
       <w:r>
-        <w:t xml:space="preserve">Message Destination, </w:t>
+        <w:rPr>
+          <w:b/>
+        </w:rPr>
+        <w:t>Risk Fabric Integration Functions</w:t>
+      </w:r>
+      <w:r>
+        <w:rPr>
+          <w:b/>
+        </w:rPr>
+        <w:t xml:space="preserve"> – </w:t>
+      </w:r>
+      <w:r>
+        <w:t xml:space="preserve">Default </w:t>
+      </w:r>
+      <w:r>
+        <w:t>Message Destination for the Risk Fabric Integration Functions</w:t>
+      </w:r>
+    </w:p>
+    <w:p>
+      <w:pPr>
+        <w:pStyle w:val="Heading20"/>
+      </w:pPr>
+      <w:r>
+        <w:t xml:space="preserve">Integration </w:t>
       </w:r>
       <w:r>
         <w:t>Functions</w:t>
       </w:r>
-      <w:r>
-        <w:t xml:space="preserve">, </w:t>
-      </w:r>
-      <w:r>
-        <w:t xml:space="preserve">and Example </w:t>
-      </w:r>
-      <w:r>
-        <w:t>Workflows</w:t>
-      </w:r>
-      <w:r>
-        <w:t xml:space="preserve"> &amp;</w:t>
-      </w:r>
-      <w:r>
-        <w:t xml:space="preserve"> Rules</w:t>
+    </w:p>
+    <w:p>
+      <w:pPr>
+        <w:pStyle w:val="ListBullet"/>
+      </w:pPr>
+      <w:r>
+        <w:rPr>
+          <w:b/>
+        </w:rPr>
+        <w:t>RF Get Host Risk</w:t>
+      </w:r>
+      <w:r>
+        <w:t xml:space="preserve"> – Query the Risk Rating Information for a hostname.</w:t>
       </w:r>
     </w:p>
     <w:p>
@@ -3447,22 +3550,35 @@
           <w:ilvl w:val="1"/>
           <w:numId w:val="16"/>
         </w:numPr>
-        <w:ind w:left="720"/>
-      </w:pPr>
+      </w:pPr>
+      <w:r>
+        <w:t>Input</w:t>
+      </w:r>
+      <w:r>
+        <w:t>s</w:t>
+      </w:r>
+    </w:p>
+    <w:p>
+      <w:pPr>
+        <w:pStyle w:val="ListBullet"/>
+        <w:numPr>
+          <w:ilvl w:val="2"/>
+          <w:numId w:val="16"/>
+        </w:numPr>
+      </w:pPr>
+      <w:proofErr w:type="spellStart"/>
       <w:r>
         <w:rPr>
           <w:b/>
         </w:rPr>
-        <w:t>Risk Fabric Integration Functions</w:t>
-      </w:r>
-      <w:r>
-        <w:rPr>
-          <w:b/>
-        </w:rPr>
-        <w:t xml:space="preserve"> – </w:t>
-      </w:r>
-      <w:r>
-        <w:t>For Risk Fabric Integration Functions</w:t>
+        <w:t>rf_hostname</w:t>
+      </w:r>
+      <w:proofErr w:type="spellEnd"/>
+      <w:r>
+        <w:t>: H</w:t>
+      </w:r>
+      <w:r>
+        <w:t>ostname for a computer endpoint</w:t>
       </w:r>
     </w:p>
     <w:p>
@@ -3472,22 +3588,38 @@
           <w:ilvl w:val="1"/>
           <w:numId w:val="16"/>
         </w:numPr>
-        <w:ind w:left="720"/>
       </w:pPr>
       <w:r>
         <w:rPr>
           <w:b/>
         </w:rPr>
-        <w:t xml:space="preserve">RF </w:t>
+        <w:t>Output</w:t>
       </w:r>
       <w:r>
         <w:rPr>
           <w:b/>
         </w:rPr>
-        <w:t>Get Host Risk</w:t>
-      </w:r>
-      <w:r>
-        <w:t xml:space="preserve"> – Query the Risk Rating Information for a hostname.</w:t>
+        <w:t>s</w:t>
+      </w:r>
+      <w:r>
+        <w:t>: Risk Score for a computer endpoint.</w:t>
+      </w:r>
+    </w:p>
+    <w:p>
+      <w:pPr>
+        <w:pStyle w:val="ListBullet"/>
+      </w:pPr>
+      <w:r>
+        <w:rPr>
+          <w:b/>
+        </w:rPr>
+        <w:t>RF Get IP Risk</w:t>
+      </w:r>
+      <w:r>
+        <w:t xml:space="preserve"> – Query the Risk Rating information for an IP address.</w:t>
+      </w:r>
+      <w:r>
+        <w:t xml:space="preserve"> </w:t>
       </w:r>
     </w:p>
     <w:p>
@@ -3497,22 +3629,38 @@
           <w:ilvl w:val="1"/>
           <w:numId w:val="16"/>
         </w:numPr>
-        <w:ind w:left="720"/>
-      </w:pPr>
+      </w:pPr>
+      <w:r>
+        <w:t>Inputs</w:t>
+      </w:r>
+    </w:p>
+    <w:p>
+      <w:pPr>
+        <w:pStyle w:val="ListBullet"/>
+        <w:numPr>
+          <w:ilvl w:val="2"/>
+          <w:numId w:val="16"/>
+        </w:numPr>
+      </w:pPr>
+      <w:proofErr w:type="spellStart"/>
       <w:r>
         <w:rPr>
           <w:b/>
         </w:rPr>
-        <w:t xml:space="preserve">RF </w:t>
+        <w:t>rf_</w:t>
       </w:r>
       <w:r>
         <w:rPr>
           <w:b/>
         </w:rPr>
-        <w:t>Get IP Risk</w:t>
-      </w:r>
-      <w:r>
-        <w:t xml:space="preserve"> – Query the Risk Rating information for an IP address.</w:t>
+        <w:t>ipaddress</w:t>
+      </w:r>
+      <w:proofErr w:type="spellEnd"/>
+      <w:r>
+        <w:t xml:space="preserve">: </w:t>
+      </w:r>
+      <w:r>
+        <w:t>IP Address (ex. 123.123.123.123)</w:t>
       </w:r>
     </w:p>
     <w:p>
@@ -3522,22 +3670,44 @@
           <w:ilvl w:val="1"/>
           <w:numId w:val="16"/>
         </w:numPr>
-        <w:ind w:left="720"/>
       </w:pPr>
       <w:r>
         <w:rPr>
           <w:b/>
         </w:rPr>
-        <w:t xml:space="preserve">RF </w:t>
+        <w:t>Output</w:t>
       </w:r>
       <w:r>
         <w:rPr>
           <w:b/>
         </w:rPr>
-        <w:t>Get User Risk</w:t>
+        <w:t>s</w:t>
+      </w:r>
+      <w:r>
+        <w:t xml:space="preserve">: Risk Score for </w:t>
+      </w:r>
+      <w:r>
+        <w:t>an IP Address</w:t>
+      </w:r>
+      <w:r>
+        <w:t>.</w:t>
+      </w:r>
+    </w:p>
+    <w:p>
+      <w:pPr>
+        <w:pStyle w:val="ListBullet"/>
+      </w:pPr>
+      <w:r>
+        <w:rPr>
+          <w:b/>
+        </w:rPr>
+        <w:t>RF Get User Risk</w:t>
       </w:r>
       <w:r>
         <w:t xml:space="preserve"> – Query the Risk Rating information for a username.</w:t>
+      </w:r>
+      <w:r>
+        <w:t xml:space="preserve"> </w:t>
       </w:r>
     </w:p>
     <w:p>
@@ -3547,22 +3717,44 @@
           <w:ilvl w:val="1"/>
           <w:numId w:val="16"/>
         </w:numPr>
-        <w:ind w:left="720"/>
-      </w:pPr>
+      </w:pPr>
+      <w:r>
+        <w:t>Inputs</w:t>
+      </w:r>
+    </w:p>
+    <w:p>
+      <w:pPr>
+        <w:pStyle w:val="ListBullet"/>
+        <w:numPr>
+          <w:ilvl w:val="2"/>
+          <w:numId w:val="16"/>
+        </w:numPr>
+      </w:pPr>
+      <w:proofErr w:type="spellStart"/>
       <w:r>
         <w:rPr>
           <w:b/>
         </w:rPr>
-        <w:t xml:space="preserve">RF </w:t>
+        <w:t>rf_</w:t>
       </w:r>
       <w:r>
         <w:rPr>
           <w:b/>
         </w:rPr>
-        <w:t>Get Action Plans</w:t>
-      </w:r>
-      <w:r>
-        <w:t xml:space="preserve"> – Query the set of action plans for an account.</w:t>
+        <w:t>username</w:t>
+      </w:r>
+      <w:proofErr w:type="spellEnd"/>
+      <w:r>
+        <w:t xml:space="preserve">: </w:t>
+      </w:r>
+      <w:r>
+        <w:t>Username</w:t>
+      </w:r>
+      <w:r>
+        <w:t xml:space="preserve"> for a</w:t>
+      </w:r>
+      <w:r>
+        <w:t xml:space="preserve"> user account.</w:t>
       </w:r>
     </w:p>
     <w:p>
@@ -3572,16 +3764,44 @@
           <w:ilvl w:val="1"/>
           <w:numId w:val="16"/>
         </w:numPr>
-        <w:ind w:left="720"/>
       </w:pPr>
       <w:r>
         <w:rPr>
           <w:b/>
         </w:rPr>
-        <w:t>RF Get Risk Model Instances</w:t>
-      </w:r>
-      <w:r>
-        <w:t xml:space="preserve"> – Query the set of Risk Model Instances.</w:t>
+        <w:t>Output</w:t>
+      </w:r>
+      <w:r>
+        <w:rPr>
+          <w:b/>
+        </w:rPr>
+        <w:t>s</w:t>
+      </w:r>
+      <w:r>
+        <w:t xml:space="preserve">: Risk Score for a </w:t>
+      </w:r>
+      <w:r>
+        <w:t>user</w:t>
+      </w:r>
+      <w:r>
+        <w:t>.</w:t>
+      </w:r>
+    </w:p>
+    <w:p>
+      <w:pPr>
+        <w:pStyle w:val="ListBullet"/>
+      </w:pPr>
+      <w:r>
+        <w:rPr>
+          <w:b/>
+        </w:rPr>
+        <w:t>RF Get Action Plans</w:t>
+      </w:r>
+      <w:r>
+        <w:t xml:space="preserve"> – Query the set of action plans for an account.</w:t>
+      </w:r>
+      <w:r>
+        <w:t xml:space="preserve"> </w:t>
       </w:r>
     </w:p>
     <w:p>
@@ -3591,22 +3811,21 @@
           <w:ilvl w:val="1"/>
           <w:numId w:val="16"/>
         </w:numPr>
-        <w:ind w:left="720"/>
       </w:pPr>
       <w:r>
         <w:rPr>
           <w:b/>
         </w:rPr>
-        <w:t xml:space="preserve">RF </w:t>
-      </w:r>
-      <w:r>
-        <w:rPr>
-          <w:b/>
-        </w:rPr>
-        <w:t>Get Risk Model Instance Details</w:t>
-      </w:r>
-      <w:r>
-        <w:t xml:space="preserve"> – Get the set of Event Scenario for a Risk Model Instance.</w:t>
+        <w:t>Inputs</w:t>
+      </w:r>
+      <w:r>
+        <w:t xml:space="preserve">: </w:t>
+      </w:r>
+      <w:r>
+        <w:rPr>
+          <w:i/>
+        </w:rPr>
+        <w:t>none</w:t>
       </w:r>
     </w:p>
     <w:p>
@@ -3616,34 +3835,55 @@
           <w:ilvl w:val="1"/>
           <w:numId w:val="16"/>
         </w:numPr>
-        <w:ind w:left="720"/>
       </w:pPr>
       <w:r>
         <w:rPr>
           <w:b/>
         </w:rPr>
-        <w:t xml:space="preserve">RF </w:t>
+        <w:t>Output</w:t>
       </w:r>
       <w:r>
         <w:rPr>
           <w:b/>
         </w:rPr>
-        <w:t>Set Classification</w:t>
-      </w:r>
+        <w:t>s</w:t>
+      </w:r>
+      <w:r>
+        <w:t xml:space="preserve">: </w:t>
+      </w:r>
+      <w:r>
+        <w:t xml:space="preserve">A list of Action Plans, including the </w:t>
+      </w:r>
+      <w:proofErr w:type="spellStart"/>
       <w:r>
         <w:rPr>
           <w:b/>
         </w:rPr>
-        <w:t>s</w:t>
-      </w:r>
-      <w:r>
-        <w:t xml:space="preserve"> – Update Event Classification</w:t>
-      </w:r>
-      <w:r>
-        <w:t>s</w:t>
+        <w:t>rf_actionplanguid</w:t>
+      </w:r>
+      <w:proofErr w:type="spellEnd"/>
+      <w:r>
+        <w:t xml:space="preserve"> for performing other actions like adding comments or updating event classifications and mitigations</w:t>
       </w:r>
       <w:r>
         <w:t>.</w:t>
+      </w:r>
+    </w:p>
+    <w:p>
+      <w:pPr>
+        <w:pStyle w:val="ListBullet"/>
+      </w:pPr>
+      <w:r>
+        <w:rPr>
+          <w:b/>
+        </w:rPr>
+        <w:t>RF Get Risk Model Instances</w:t>
+      </w:r>
+      <w:r>
+        <w:t xml:space="preserve"> – Query the set of Risk Model Instances.</w:t>
+      </w:r>
+      <w:r>
+        <w:t xml:space="preserve"> </w:t>
       </w:r>
     </w:p>
     <w:p>
@@ -3653,28 +3893,38 @@
           <w:ilvl w:val="1"/>
           <w:numId w:val="16"/>
         </w:numPr>
-        <w:ind w:left="720"/>
-      </w:pPr>
+      </w:pPr>
+      <w:r>
+        <w:t>Inputs</w:t>
+      </w:r>
+    </w:p>
+    <w:p>
+      <w:pPr>
+        <w:pStyle w:val="ListBullet"/>
+        <w:numPr>
+          <w:ilvl w:val="2"/>
+          <w:numId w:val="16"/>
+        </w:numPr>
+      </w:pPr>
+      <w:proofErr w:type="spellStart"/>
       <w:r>
         <w:rPr>
           <w:b/>
         </w:rPr>
-        <w:t xml:space="preserve">RF </w:t>
+        <w:t>rf_</w:t>
       </w:r>
       <w:r>
         <w:rPr>
           <w:b/>
         </w:rPr>
-        <w:t>Set Mitigation</w:t>
-      </w:r>
-      <w:r>
-        <w:rPr>
-          <w:b/>
-        </w:rPr>
-        <w:t>s</w:t>
-      </w:r>
-      <w:r>
-        <w:t xml:space="preserve"> – Update Mitigation statues.</w:t>
+        <w:t>limit</w:t>
+      </w:r>
+      <w:proofErr w:type="spellEnd"/>
+      <w:r>
+        <w:t xml:space="preserve">: </w:t>
+      </w:r>
+      <w:r>
+        <w:t>For limited how many risk model instances to pull</w:t>
       </w:r>
     </w:p>
     <w:p>
@@ -3684,34 +3934,62 @@
           <w:ilvl w:val="1"/>
           <w:numId w:val="16"/>
         </w:numPr>
-        <w:ind w:left="720"/>
       </w:pPr>
       <w:r>
         <w:rPr>
           <w:b/>
         </w:rPr>
-        <w:t xml:space="preserve">RF Example: </w:t>
+        <w:lastRenderedPageBreak/>
+        <w:t>Output</w:t>
       </w:r>
       <w:r>
         <w:rPr>
           <w:b/>
         </w:rPr>
-        <w:t>Get IP Risk (workflow)</w:t>
-      </w:r>
+        <w:t>s</w:t>
+      </w:r>
+      <w:r>
+        <w:t>:</w:t>
+      </w:r>
+      <w:r>
+        <w:t xml:space="preserve"> A list of Risk Model Instances, including the </w:t>
+      </w:r>
+      <w:proofErr w:type="spellStart"/>
       <w:r>
         <w:rPr>
           <w:b/>
         </w:rPr>
+        <w:t>rf_riskmodelinstanceid</w:t>
+      </w:r>
+      <w:proofErr w:type="spellEnd"/>
+      <w:r>
+        <w:t xml:space="preserve"> for performing other actions like classifications and mitigations</w:t>
+      </w:r>
+      <w:r>
+        <w:t>.</w:t>
+      </w:r>
+    </w:p>
+    <w:p>
+      <w:pPr>
+        <w:pStyle w:val="ListBullet"/>
+      </w:pPr>
+      <w:r>
+        <w:rPr>
+          <w:b/>
+        </w:rPr>
+        <w:t>RF Get Risk Model Instance Details</w:t>
+      </w:r>
+      <w:r>
+        <w:t xml:space="preserve"> – Get the set of Event Scenario</w:t>
+      </w:r>
+      <w:r>
+        <w:t>s</w:t>
+      </w:r>
+      <w:r>
+        <w:t xml:space="preserve"> for a Risk Model Instance.</w:t>
+      </w:r>
+      <w:r>
         <w:t xml:space="preserve"> </w:t>
-      </w:r>
-      <w:r>
-        <w:t xml:space="preserve">– </w:t>
-      </w:r>
-      <w:r>
-        <w:t>Example workflow for getting an IP Risk Score</w:t>
-      </w:r>
-      <w:r>
-        <w:t>.</w:t>
       </w:r>
     </w:p>
     <w:p>
@@ -3721,22 +3999,32 @@
           <w:ilvl w:val="1"/>
           <w:numId w:val="16"/>
         </w:numPr>
-        <w:ind w:left="720"/>
-      </w:pPr>
+      </w:pPr>
+      <w:r>
+        <w:t>Inputs</w:t>
+      </w:r>
+    </w:p>
+    <w:p>
+      <w:pPr>
+        <w:pStyle w:val="ListBullet"/>
+        <w:numPr>
+          <w:ilvl w:val="2"/>
+          <w:numId w:val="16"/>
+        </w:numPr>
+      </w:pPr>
+      <w:proofErr w:type="spellStart"/>
       <w:r>
         <w:rPr>
           <w:b/>
         </w:rPr>
-        <w:t xml:space="preserve">RF Example: </w:t>
-      </w:r>
-      <w:r>
-        <w:rPr>
-          <w:b/>
-        </w:rPr>
-        <w:t xml:space="preserve">Mitigate Persistent Insider Threats </w:t>
-      </w:r>
-      <w:r>
-        <w:t>– Example workflow for mitigating persistent insider threats.</w:t>
+        <w:t>rf_riskmodelinstanceid</w:t>
+      </w:r>
+      <w:proofErr w:type="spellEnd"/>
+      <w:r>
+        <w:t xml:space="preserve">: </w:t>
+      </w:r>
+      <w:r>
+        <w:t>ID for the Risk Model Instance being requested</w:t>
       </w:r>
     </w:p>
     <w:p>
@@ -3746,23 +4034,588 @@
           <w:ilvl w:val="1"/>
           <w:numId w:val="16"/>
         </w:numPr>
-        <w:ind w:left="720"/>
       </w:pPr>
       <w:r>
         <w:rPr>
           <w:b/>
         </w:rPr>
-        <w:t>RF Example: Get IP Risk (rule)</w:t>
-      </w:r>
-      <w:r>
-        <w:t xml:space="preserve"> – Example rule for automatically getting the IP Risk Score.</w:t>
+        <w:t>Output</w:t>
+      </w:r>
+      <w:r>
+        <w:rPr>
+          <w:b/>
+        </w:rPr>
+        <w:t>s</w:t>
+      </w:r>
+      <w:r>
+        <w:t xml:space="preserve">: </w:t>
+      </w:r>
+      <w:r>
+        <w:t>Additional Details for a Risk Model Instance, including Event Scenarios</w:t>
+      </w:r>
+      <w:r>
+        <w:t xml:space="preserve"> and </w:t>
+      </w:r>
+      <w:r>
+        <w:t xml:space="preserve">Entity Collections with their </w:t>
+      </w:r>
+      <w:proofErr w:type="spellStart"/>
+      <w:r>
+        <w:rPr>
+          <w:b/>
+        </w:rPr>
+        <w:t>rf_</w:t>
+      </w:r>
+      <w:r>
+        <w:rPr>
+          <w:b/>
+        </w:rPr>
+        <w:t>cardinstance</w:t>
+      </w:r>
+      <w:r>
+        <w:rPr>
+          <w:b/>
+        </w:rPr>
+        <w:t>id</w:t>
+      </w:r>
+      <w:proofErr w:type="spellEnd"/>
+      <w:r>
+        <w:rPr>
+          <w:b/>
+        </w:rPr>
+        <w:t xml:space="preserve"> </w:t>
+      </w:r>
+      <w:r>
+        <w:t>and</w:t>
+      </w:r>
+      <w:r>
+        <w:rPr>
+          <w:b/>
+        </w:rPr>
+        <w:t xml:space="preserve"> </w:t>
+      </w:r>
+      <w:proofErr w:type="spellStart"/>
+      <w:r>
+        <w:rPr>
+          <w:b/>
+        </w:rPr>
+        <w:t>rf_</w:t>
+      </w:r>
+      <w:r>
+        <w:rPr>
+          <w:b/>
+        </w:rPr>
+        <w:t>focusentityid</w:t>
+      </w:r>
+      <w:proofErr w:type="spellEnd"/>
+      <w:r>
+        <w:rPr>
+          <w:b/>
+        </w:rPr>
+        <w:t xml:space="preserve"> </w:t>
+      </w:r>
+      <w:r>
+        <w:t>for performing other actions like classifications and mitigations</w:t>
+      </w:r>
+      <w:r>
+        <w:t>.</w:t>
+      </w:r>
+    </w:p>
+    <w:p>
+      <w:pPr>
+        <w:pStyle w:val="ListBullet"/>
+      </w:pPr>
+      <w:r>
+        <w:rPr>
+          <w:b/>
+        </w:rPr>
+        <w:t>RF Set Classifications</w:t>
+      </w:r>
+      <w:r>
+        <w:t xml:space="preserve"> – Update Event Classifications.</w:t>
+      </w:r>
+      <w:r>
+        <w:t xml:space="preserve"> </w:t>
+      </w:r>
+    </w:p>
+    <w:p>
+      <w:pPr>
+        <w:pStyle w:val="ListBullet"/>
+        <w:numPr>
+          <w:ilvl w:val="1"/>
+          <w:numId w:val="16"/>
+        </w:numPr>
+      </w:pPr>
+      <w:r>
+        <w:t>Inputs</w:t>
+      </w:r>
+    </w:p>
+    <w:p>
+      <w:pPr>
+        <w:pStyle w:val="ListBullet"/>
+        <w:numPr>
+          <w:ilvl w:val="2"/>
+          <w:numId w:val="16"/>
+        </w:numPr>
+      </w:pPr>
+      <w:proofErr w:type="spellStart"/>
+      <w:r>
+        <w:rPr>
+          <w:b/>
+        </w:rPr>
+        <w:t>rf_riskmodelinstanceid</w:t>
+      </w:r>
+      <w:proofErr w:type="spellEnd"/>
+      <w:r>
+        <w:t xml:space="preserve">: ID for the Risk Model Instance being </w:t>
+      </w:r>
+      <w:r>
+        <w:t>classified.</w:t>
+      </w:r>
+    </w:p>
+    <w:p>
+      <w:pPr>
+        <w:pStyle w:val="ListBullet"/>
+        <w:numPr>
+          <w:ilvl w:val="2"/>
+          <w:numId w:val="16"/>
+        </w:numPr>
+      </w:pPr>
+      <w:proofErr w:type="spellStart"/>
+      <w:r>
+        <w:rPr>
+          <w:b/>
+        </w:rPr>
+        <w:t>rf_</w:t>
+      </w:r>
+      <w:r>
+        <w:rPr>
+          <w:b/>
+        </w:rPr>
+        <w:t>cardinstance</w:t>
+      </w:r>
+      <w:r>
+        <w:rPr>
+          <w:b/>
+        </w:rPr>
+        <w:t>id</w:t>
+      </w:r>
+      <w:proofErr w:type="spellEnd"/>
+      <w:r>
+        <w:t xml:space="preserve">: ID for the </w:t>
+      </w:r>
+      <w:r>
+        <w:t>Card Instance</w:t>
+      </w:r>
+      <w:r>
+        <w:t xml:space="preserve"> </w:t>
+      </w:r>
+      <w:r>
+        <w:t>being classified.</w:t>
+      </w:r>
+    </w:p>
+    <w:p>
+      <w:pPr>
+        <w:pStyle w:val="ListBullet"/>
+        <w:numPr>
+          <w:ilvl w:val="2"/>
+          <w:numId w:val="16"/>
+        </w:numPr>
+      </w:pPr>
+      <w:proofErr w:type="spellStart"/>
+      <w:r>
+        <w:rPr>
+          <w:b/>
+        </w:rPr>
+        <w:t>rf_</w:t>
+      </w:r>
+      <w:r>
+        <w:rPr>
+          <w:b/>
+        </w:rPr>
+        <w:t>focusentityid</w:t>
+      </w:r>
+      <w:proofErr w:type="spellEnd"/>
+      <w:r>
+        <w:t xml:space="preserve">: ID </w:t>
+      </w:r>
+      <w:r>
+        <w:t>for the Focus Entity being classified.</w:t>
+      </w:r>
+    </w:p>
+    <w:p>
+      <w:pPr>
+        <w:pStyle w:val="ListBullet"/>
+        <w:numPr>
+          <w:ilvl w:val="2"/>
+          <w:numId w:val="16"/>
+        </w:numPr>
+      </w:pPr>
+      <w:proofErr w:type="spellStart"/>
+      <w:r>
+        <w:rPr>
+          <w:b/>
+        </w:rPr>
+        <w:t>rf_</w:t>
+      </w:r>
+      <w:r>
+        <w:rPr>
+          <w:b/>
+        </w:rPr>
+        <w:t>actionplanguid</w:t>
+      </w:r>
+      <w:proofErr w:type="spellEnd"/>
+      <w:r>
+        <w:t>: ID</w:t>
+      </w:r>
+      <w:r>
+        <w:t xml:space="preserve"> for the action plan being classified.</w:t>
+      </w:r>
+    </w:p>
+    <w:p>
+      <w:pPr>
+        <w:pStyle w:val="ListBullet"/>
+        <w:numPr>
+          <w:ilvl w:val="1"/>
+          <w:numId w:val="16"/>
+        </w:numPr>
+      </w:pPr>
+      <w:r>
+        <w:rPr>
+          <w:b/>
+        </w:rPr>
+        <w:t>Output</w:t>
+      </w:r>
+      <w:r>
+        <w:rPr>
+          <w:b/>
+        </w:rPr>
+        <w:t>s</w:t>
+      </w:r>
+      <w:r>
+        <w:t xml:space="preserve">: </w:t>
+      </w:r>
+      <w:r>
+        <w:rPr>
+          <w:i/>
+        </w:rPr>
+        <w:t>none</w:t>
+      </w:r>
+    </w:p>
+    <w:p>
+      <w:pPr>
+        <w:pStyle w:val="ListBullet"/>
+      </w:pPr>
+      <w:r>
+        <w:rPr>
+          <w:b/>
+        </w:rPr>
+        <w:t>RF Set Mitigations</w:t>
+      </w:r>
+      <w:r>
+        <w:t xml:space="preserve"> – Update Mitigation statues.</w:t>
+      </w:r>
+      <w:r>
+        <w:t xml:space="preserve"> </w:t>
+      </w:r>
+    </w:p>
+    <w:p>
+      <w:pPr>
+        <w:pStyle w:val="ListBullet"/>
+        <w:numPr>
+          <w:ilvl w:val="1"/>
+          <w:numId w:val="16"/>
+        </w:numPr>
+      </w:pPr>
+      <w:r>
+        <w:t>Inputs</w:t>
+      </w:r>
+      <w:r>
+        <w:t xml:space="preserve"> </w:t>
+      </w:r>
+    </w:p>
+    <w:p>
+      <w:pPr>
+        <w:pStyle w:val="ListBullet"/>
+        <w:numPr>
+          <w:ilvl w:val="2"/>
+          <w:numId w:val="16"/>
+        </w:numPr>
+      </w:pPr>
+      <w:proofErr w:type="spellStart"/>
+      <w:r>
+        <w:rPr>
+          <w:b/>
+        </w:rPr>
+        <w:t>rf_riskmodelinstanceid</w:t>
+      </w:r>
+      <w:proofErr w:type="spellEnd"/>
+      <w:r>
+        <w:t>: ID for the Risk Model Instance being classified.</w:t>
+      </w:r>
+    </w:p>
+    <w:p>
+      <w:pPr>
+        <w:pStyle w:val="ListBullet"/>
+        <w:numPr>
+          <w:ilvl w:val="2"/>
+          <w:numId w:val="16"/>
+        </w:numPr>
+      </w:pPr>
+      <w:proofErr w:type="spellStart"/>
+      <w:r>
+        <w:rPr>
+          <w:b/>
+        </w:rPr>
+        <w:t>rf_</w:t>
+      </w:r>
+      <w:r>
+        <w:rPr>
+          <w:b/>
+        </w:rPr>
+        <w:t>cardinstance</w:t>
+      </w:r>
+      <w:r>
+        <w:rPr>
+          <w:b/>
+        </w:rPr>
+        <w:t>id</w:t>
+      </w:r>
+      <w:proofErr w:type="spellEnd"/>
+      <w:r>
+        <w:t>: ID for the Card Instance being classified.</w:t>
+      </w:r>
+    </w:p>
+    <w:p>
+      <w:pPr>
+        <w:pStyle w:val="ListBullet"/>
+        <w:numPr>
+          <w:ilvl w:val="2"/>
+          <w:numId w:val="16"/>
+        </w:numPr>
+      </w:pPr>
+      <w:proofErr w:type="spellStart"/>
+      <w:r>
+        <w:rPr>
+          <w:b/>
+        </w:rPr>
+        <w:t>rf_</w:t>
+      </w:r>
+      <w:r>
+        <w:rPr>
+          <w:b/>
+        </w:rPr>
+        <w:t>focusentityid</w:t>
+      </w:r>
+      <w:proofErr w:type="spellEnd"/>
+      <w:r>
+        <w:t>: ID for the Focus Entity being classified.</w:t>
+      </w:r>
+    </w:p>
+    <w:p>
+      <w:pPr>
+        <w:pStyle w:val="ListBullet"/>
+        <w:numPr>
+          <w:ilvl w:val="2"/>
+          <w:numId w:val="16"/>
+        </w:numPr>
+      </w:pPr>
+      <w:proofErr w:type="spellStart"/>
+      <w:r>
+        <w:rPr>
+          <w:b/>
+        </w:rPr>
+        <w:t>rf_</w:t>
+      </w:r>
+      <w:r>
+        <w:rPr>
+          <w:b/>
+        </w:rPr>
+        <w:t>actionplanguid</w:t>
+      </w:r>
+      <w:proofErr w:type="spellEnd"/>
+      <w:r>
+        <w:t>: ID for the action plan being classified.</w:t>
+      </w:r>
+    </w:p>
+    <w:p>
+      <w:pPr>
+        <w:pStyle w:val="ListBullet"/>
+        <w:numPr>
+          <w:ilvl w:val="1"/>
+          <w:numId w:val="16"/>
+        </w:numPr>
+      </w:pPr>
+      <w:r>
+        <w:rPr>
+          <w:b/>
+        </w:rPr>
+        <w:t>Output</w:t>
+      </w:r>
+      <w:r>
+        <w:rPr>
+          <w:b/>
+        </w:rPr>
+        <w:t>s</w:t>
+      </w:r>
+      <w:r>
+        <w:t xml:space="preserve">: </w:t>
+      </w:r>
+      <w:r>
+        <w:rPr>
+          <w:i/>
+        </w:rPr>
+        <w:t>none</w:t>
+      </w:r>
+    </w:p>
+    <w:p>
+      <w:pPr>
+        <w:pStyle w:val="Heading20"/>
+      </w:pPr>
+      <w:r>
+        <w:t xml:space="preserve">Example </w:t>
+      </w:r>
+      <w:r>
+        <w:t>Workflows</w:t>
+      </w:r>
+    </w:p>
+    <w:p>
+      <w:pPr>
+        <w:pStyle w:val="ListBullet"/>
+      </w:pPr>
+      <w:r>
+        <w:rPr>
+          <w:b/>
+        </w:rPr>
+        <w:t xml:space="preserve">RF Example: Get IP Risk </w:t>
+      </w:r>
+      <w:r>
+        <w:t>– Example workflow for getting an IP Risk Score.</w:t>
+      </w:r>
+      <w:r>
+        <w:t xml:space="preserve"> Used by the example rule with the same name to automatically</w:t>
+      </w:r>
+      <w:r>
+        <w:t xml:space="preserve"> assign Risk scores to IP Artifacts.</w:t>
+      </w:r>
+    </w:p>
+    <w:p>
+      <w:pPr>
+        <w:pStyle w:val="ListBullet"/>
+      </w:pPr>
+      <w:r>
+        <w:rPr>
+          <w:b/>
+        </w:rPr>
+        <w:t xml:space="preserve">RF Example: Mitigate Persistent Insider Threats </w:t>
+      </w:r>
+      <w:r>
+        <w:t>– Example workflow for mitigating persistent insider threats.</w:t>
+      </w:r>
+      <w:r>
+        <w:t xml:space="preserve"> Add other integration functions like disabling users in LDAP and notifying managers to create fully automated mitigation process. </w:t>
       </w:r>
       <w:bookmarkStart w:id="4" w:name="_GoBack"/>
       <w:bookmarkEnd w:id="4"/>
     </w:p>
     <w:p>
       <w:pPr>
-        <w:pStyle w:val="BodyText"/>
+        <w:pStyle w:val="Heading20"/>
+      </w:pPr>
+      <w:r>
+        <w:t xml:space="preserve">Example </w:t>
+      </w:r>
+      <w:r>
+        <w:t>Rules</w:t>
+      </w:r>
+    </w:p>
+    <w:p>
+      <w:pPr>
+        <w:pStyle w:val="ListBullet"/>
+      </w:pPr>
+      <w:r>
+        <w:rPr>
+          <w:b/>
+        </w:rPr>
+        <w:t>RF Example: Get IP Risk</w:t>
+      </w:r>
+      <w:r>
+        <w:t xml:space="preserve"> – Example rule for automatically </w:t>
+      </w:r>
+      <w:r>
+        <w:t>updating an IP Artifact’s description field with the IP Address’s Risk Score. This rule calls the Get IP Risk Workflow which uses the RF Get IP Risk Integration Function.</w:t>
+      </w:r>
+      <w:r>
+        <w:t xml:space="preserve"> </w:t>
+      </w:r>
+    </w:p>
+    <w:p>
+      <w:pPr>
+        <w:pStyle w:val="Heading20"/>
+      </w:pPr>
+      <w:r>
+        <w:t xml:space="preserve">Example </w:t>
+      </w:r>
+      <w:r>
+        <w:t>Scripts</w:t>
+      </w:r>
+    </w:p>
+    <w:p>
+      <w:pPr>
+        <w:pStyle w:val="ListBullet"/>
+      </w:pPr>
+      <w:r>
+        <w:rPr>
+          <w:b/>
+        </w:rPr>
+        <w:t>create_incidents_action_plans.py</w:t>
+      </w:r>
+      <w:r>
+        <w:t xml:space="preserve"> – </w:t>
+      </w:r>
+      <w:r>
+        <w:t>Example script to create Incidents from RF Action Plans.</w:t>
+      </w:r>
+      <w:r>
+        <w:t xml:space="preserve"> Requires creating and configuring an Incident Type, ex. “Action Plan”.</w:t>
+      </w:r>
+    </w:p>
+    <w:p>
+      <w:pPr>
+        <w:pStyle w:val="ListBullet"/>
+      </w:pPr>
+      <w:r>
+        <w:rPr>
+          <w:b/>
+        </w:rPr>
+        <w:t>create_incidents_risk_models.py</w:t>
+      </w:r>
+      <w:r>
+        <w:t xml:space="preserve"> – </w:t>
+      </w:r>
+      <w:r>
+        <w:t>Example script to create Incidents from RF Risk Models.</w:t>
+      </w:r>
+      <w:r>
+        <w:t xml:space="preserve"> </w:t>
+      </w:r>
+      <w:r>
+        <w:t>Requires creating and configuring an Incident Type, ex. “</w:t>
+      </w:r>
+      <w:r>
+        <w:t>Risk Model</w:t>
+      </w:r>
+      <w:r>
+        <w:t>”.</w:t>
+      </w:r>
+    </w:p>
+    <w:p>
+      <w:pPr>
+        <w:pStyle w:val="ListBullet"/>
+        <w:numPr>
+          <w:ilvl w:val="0"/>
+          <w:numId w:val="0"/>
+        </w:numPr>
       </w:pPr>
     </w:p>
     <w:p>
@@ -3862,7 +4715,6 @@
         <w:rPr>
           <w:rStyle w:val="codeChar"/>
         </w:rPr>
-        <w:lastRenderedPageBreak/>
         <w:t>/var/log/resilient-scripting/resilient-scripting.log</w:t>
       </w:r>
     </w:p>
@@ -5723,7 +6575,7 @@
         <w:rFonts w:ascii="Courier New" w:hAnsi="Courier New" w:cs="Courier New" w:hint="default"/>
       </w:rPr>
     </w:lvl>
-    <w:lvl w:ilvl="2" w:tplc="04090005" w:tentative="1">
+    <w:lvl w:ilvl="2" w:tplc="04090005">
       <w:start w:val="1"/>
       <w:numFmt w:val="bullet"/>
       <w:lvlText w:val=""/>
@@ -7666,7 +8518,7 @@
 </file>
 
 <file path=customXml/itemProps1.xml><?xml version="1.0" encoding="utf-8"?>
-<ds:datastoreItem xmlns:ds="http://schemas.openxmlformats.org/officeDocument/2006/customXml" ds:itemID="{1439B082-142E-4781-AF62-9FB69546EDC9}">
+<ds:datastoreItem xmlns:ds="http://schemas.openxmlformats.org/officeDocument/2006/customXml" ds:itemID="{6BBAC5C7-FD68-4CF6-8382-E531E1F2B830}">
   <ds:schemaRefs>
     <ds:schemaRef ds:uri="http://schemas.openxmlformats.org/officeDocument/2006/bibliography"/>
   </ds:schemaRefs>

</xml_diff>